<commit_message>
Modif Rapport et autres modif
</commit_message>
<xml_diff>
--- a/Rstudio/essai-format.docx
+++ b/Rstudio/essai-format.docx
@@ -46,9 +46,697 @@
     </w:p>
     <w:p>
       <w:pPr>
+        <w:pStyle w:val="Titre2"/>
+      </w:pPr>
+      <w:bookmarkStart w:id="21" w:name="r-markdown"/>
+      <w:bookmarkEnd w:id="21"/>
+      <w:r>
+        <w:t xml:space="preserve">R Markdown</w:t>
+      </w:r>
+    </w:p>
+    <w:p>
+      <w:pPr>
         <w:pStyle w:val="FirstParagraph"/>
       </w:pPr>
       <w:r>
+        <w:t xml:space="preserve">This is an R Markdown document. Markdown is a simple formatting syntax for authoring HTML, PDF, and MS Word documents. For more details on using R Markdown see</w:t>
+      </w:r>
+      <w:r>
+        <w:t xml:space="preserve"> </w:t>
+      </w:r>
+      <w:hyperlink r:id="rId22">
+        <w:r>
+          <w:rPr>
+            <w:rStyle w:val="Lienhypertexte"/>
+          </w:rPr>
+          <w:t xml:space="preserve">http://rmarkdown.rstudio.com</w:t>
+        </w:r>
+      </w:hyperlink>
+      <w:r>
+        <w:t xml:space="preserve">.</w:t>
+      </w:r>
+    </w:p>
+    <w:p>
+      <w:pPr>
+        <w:pStyle w:val="Corpsdetexte"/>
+      </w:pPr>
+      <w:r>
+        <w:t xml:space="preserve">When you click the</w:t>
+      </w:r>
+      <w:r>
+        <w:t xml:space="preserve"> </w:t>
+      </w:r>
+      <w:r>
+        <w:rPr>
+          <w:b/>
+        </w:rPr>
+        <w:t xml:space="preserve">Knit</w:t>
+      </w:r>
+      <w:r>
+        <w:t xml:space="preserve"> </w:t>
+      </w:r>
+      <w:r>
+        <w:t xml:space="preserve">button a document will be generated that includes both content as well as the output of any embedded R code chunks within the document. You can embed an R code chunk like this:</w:t>
+      </w:r>
+    </w:p>
+    <w:p>
+      <w:pPr>
+        <w:pStyle w:val="SourceCode"/>
+      </w:pPr>
+      <w:r>
+        <w:rPr>
+          <w:rStyle w:val="KeywordTok"/>
+        </w:rPr>
+        <w:t xml:space="preserve">summary</w:t>
+      </w:r>
+      <w:r>
+        <w:rPr>
+          <w:rStyle w:val="NormalTok"/>
+        </w:rPr>
+        <w:t xml:space="preserve">(cars)</w:t>
+      </w:r>
+    </w:p>
+    <w:p>
+      <w:pPr>
+        <w:pStyle w:val="SourceCode"/>
+      </w:pPr>
+      <w:r>
+        <w:rPr>
+          <w:rStyle w:val="VerbatimChar"/>
+        </w:rPr>
+        <w:t xml:space="preserve">##      speed           dist       </w:t>
+      </w:r>
+      <w:r>
+        <w:br w:type="textWrapping"/>
+      </w:r>
+      <w:r>
+        <w:rPr>
+          <w:rStyle w:val="VerbatimChar"/>
+        </w:rPr>
+        <w:t xml:space="preserve">##  Min.   : 4.0   Min.   :  2.00  </w:t>
+      </w:r>
+      <w:r>
+        <w:br w:type="textWrapping"/>
+      </w:r>
+      <w:r>
+        <w:rPr>
+          <w:rStyle w:val="VerbatimChar"/>
+        </w:rPr>
+        <w:t xml:space="preserve">##  1st Qu.:12.0   1st Qu.: 26.00  </w:t>
+      </w:r>
+      <w:r>
+        <w:br w:type="textWrapping"/>
+      </w:r>
+      <w:r>
+        <w:rPr>
+          <w:rStyle w:val="VerbatimChar"/>
+        </w:rPr>
+        <w:t xml:space="preserve">##  Median :15.0   Median : 36.00  </w:t>
+      </w:r>
+      <w:r>
+        <w:br w:type="textWrapping"/>
+      </w:r>
+      <w:r>
+        <w:rPr>
+          <w:rStyle w:val="VerbatimChar"/>
+        </w:rPr>
+        <w:t xml:space="preserve">##  Mean   :15.4   Mean   : 42.98  </w:t>
+      </w:r>
+      <w:r>
+        <w:br w:type="textWrapping"/>
+      </w:r>
+      <w:r>
+        <w:rPr>
+          <w:rStyle w:val="VerbatimChar"/>
+        </w:rPr>
+        <w:t xml:space="preserve">##  3rd Qu.:19.0   3rd Qu.: 56.00  </w:t>
+      </w:r>
+      <w:r>
+        <w:br w:type="textWrapping"/>
+      </w:r>
+      <w:r>
+        <w:rPr>
+          <w:rStyle w:val="VerbatimChar"/>
+        </w:rPr>
+        <w:t xml:space="preserve">##  Max.   :25.0   Max.   :120.00</w:t>
+      </w:r>
+    </w:p>
+    <w:p>
+      <w:pPr>
+        <w:pStyle w:val="Titre2"/>
+      </w:pPr>
+      <w:bookmarkStart w:id="23" w:name="including-plots"/>
+      <w:bookmarkEnd w:id="23"/>
+      <w:r>
+        <w:t xml:space="preserve">Including Plots</w:t>
+      </w:r>
+    </w:p>
+    <w:p>
+      <w:pPr>
+        <w:pStyle w:val="FirstParagraph"/>
+      </w:pPr>
+      <w:r>
+        <w:t xml:space="preserve">You can also embed plots, for example:</w:t>
+      </w:r>
+    </w:p>
+    <w:p>
+      <w:pPr>
+        <w:pStyle w:val="Corpsdetexte"/>
+      </w:pPr>
+      <w:r>
+        <w:drawing>
+          <wp:inline>
+            <wp:extent cx="4620126" cy="4620126"/>
+            <wp:effectExtent b="0" l="0" r="0" t="0"/>
+            <wp:docPr descr="" title="" id="1" name="Picture"/>
+            <a:graphic>
+              <a:graphicData uri="http://schemas.openxmlformats.org/drawingml/2006/picture">
+                <pic:pic>
+                  <pic:nvPicPr>
+                    <pic:cNvPr descr="essai-format_files/figure-docx/pressure-1.png" id="0" name="Picture"/>
+                    <pic:cNvPicPr>
+                      <a:picLocks noChangeArrowheads="1" noChangeAspect="1"/>
+                    </pic:cNvPicPr>
+                  </pic:nvPicPr>
+                  <pic:blipFill>
+                    <a:blip r:embed="rId24"/>
+                    <a:stretch>
+                      <a:fillRect/>
+                    </a:stretch>
+                  </pic:blipFill>
+                  <pic:spPr bwMode="auto">
+                    <a:xfrm>
+                      <a:off x="0" y="0"/>
+                      <a:ext cx="4620126" cy="4620126"/>
+                    </a:xfrm>
+                    <a:prstGeom prst="rect">
+                      <a:avLst/>
+                    </a:prstGeom>
+                    <a:noFill/>
+                    <a:ln w="9525">
+                      <a:noFill/>
+                      <a:headEnd/>
+                      <a:tailEnd/>
+                    </a:ln>
+                  </pic:spPr>
+                </pic:pic>
+              </a:graphicData>
+            </a:graphic>
+          </wp:inline>
+        </w:drawing>
+      </w:r>
+    </w:p>
+    <w:p>
+      <w:pPr>
+        <w:pStyle w:val="Corpsdetexte"/>
+      </w:pPr>
+      <w:r>
+        <w:t xml:space="preserve">Note that the</w:t>
+      </w:r>
+      <w:r>
+        <w:t xml:space="preserve"> </w:t>
+      </w:r>
+      <w:r>
+        <w:rPr>
+          <w:rStyle w:val="VerbatimChar"/>
+        </w:rPr>
+        <w:t xml:space="preserve">echo = FALSE</w:t>
+      </w:r>
+      <w:r>
+        <w:t xml:space="preserve"> </w:t>
+      </w:r>
+      <w:r>
+        <w:t xml:space="preserve">parameter was added to the code chunk to prevent printing of the R code that generated the plot.</w:t>
+      </w:r>
+    </w:p>
+    <w:tbl>
+      <w:tblPr>
+        <w:tblStyle w:val="TableNormal"/>
+        <w:tblW w:type="pct" w:w="0.0"/>
+        <w:tblLook w:firstRow="1"/>
+      </w:tblPr>
+      <w:tblGrid/>
+      <w:tr>
+        <w:trPr>
+          <w:cnfStyle w:firstRow="1"/>
+        </w:trPr>
+        <w:tc>
+          <w:tcPr>
+            <w:tcBorders>
+              <w:bottom w:val="single"/>
+            </w:tcBorders>
+            <w:vAlign w:val="bottom"/>
+          </w:tcPr>
+          <w:p>
+            <w:pPr>
+              <w:pStyle w:val="Compact"/>
+              <w:jc w:val="center"/>
+            </w:pPr>
+            <w:r>
+              <w:t xml:space="preserve">Sigle du champs utilisé</w:t>
+            </w:r>
+          </w:p>
+        </w:tc>
+        <w:tc>
+          <w:tcPr>
+            <w:tcBorders>
+              <w:bottom w:val="single"/>
+            </w:tcBorders>
+            <w:vAlign w:val="bottom"/>
+          </w:tcPr>
+          <w:p>
+            <w:pPr>
+              <w:pStyle w:val="Compact"/>
+              <w:jc w:val="center"/>
+            </w:pPr>
+            <w:r>
+              <w:t xml:space="preserve">Valeur si SNPs</w:t>
+            </w:r>
+          </w:p>
+        </w:tc>
+        <w:tc>
+          <w:tcPr>
+            <w:tcBorders>
+              <w:bottom w:val="single"/>
+            </w:tcBorders>
+            <w:vAlign w:val="bottom"/>
+          </w:tcPr>
+          <w:p>
+            <w:pPr>
+              <w:pStyle w:val="Compact"/>
+              <w:jc w:val="center"/>
+            </w:pPr>
+            <w:r>
+              <w:t xml:space="preserve">Valeur si INDELs</w:t>
+            </w:r>
+          </w:p>
+        </w:tc>
+      </w:tr>
+      <w:tr>
+        <w:tc>
+          <w:p>
+            <w:pPr>
+              <w:pStyle w:val="Compact"/>
+              <w:jc w:val="center"/>
+            </w:pPr>
+            <w:r>
+              <w:t xml:space="preserve">QD</w:t>
+            </w:r>
+          </w:p>
+        </w:tc>
+        <w:tc>
+          <w:p>
+            <w:pPr>
+              <w:pStyle w:val="Compact"/>
+              <w:jc w:val="center"/>
+            </w:pPr>
+            <w:r>
+              <w:t xml:space="preserve">&lt;2.0</w:t>
+            </w:r>
+          </w:p>
+        </w:tc>
+        <w:tc>
+          <w:p>
+            <w:pPr>
+              <w:pStyle w:val="Compact"/>
+              <w:jc w:val="center"/>
+            </w:pPr>
+            <w:r>
+              <w:t xml:space="preserve">&lt;2.0</w:t>
+            </w:r>
+          </w:p>
+        </w:tc>
+      </w:tr>
+      <w:tr>
+        <w:tc>
+          <w:p>
+            <w:pPr>
+              <w:pStyle w:val="Compact"/>
+              <w:jc w:val="center"/>
+            </w:pPr>
+            <w:r>
+              <w:t xml:space="preserve">FS</w:t>
+            </w:r>
+          </w:p>
+        </w:tc>
+        <w:tc>
+          <w:p>
+            <w:pPr>
+              <w:pStyle w:val="Compact"/>
+              <w:jc w:val="center"/>
+            </w:pPr>
+            <w:r>
+              <w:t xml:space="preserve">&gt;60.0</w:t>
+            </w:r>
+          </w:p>
+        </w:tc>
+        <w:tc>
+          <w:p>
+            <w:pPr>
+              <w:pStyle w:val="Compact"/>
+              <w:jc w:val="center"/>
+            </w:pPr>
+            <w:r>
+              <w:t xml:space="preserve">&gt;200.0</w:t>
+            </w:r>
+          </w:p>
+        </w:tc>
+      </w:tr>
+      <w:tr>
+        <w:tc>
+          <w:p>
+            <w:pPr>
+              <w:pStyle w:val="Compact"/>
+              <w:jc w:val="center"/>
+            </w:pPr>
+            <w:r>
+              <w:t xml:space="preserve">SOR</w:t>
+            </w:r>
+          </w:p>
+        </w:tc>
+        <w:tc>
+          <w:p>
+            <w:pPr>
+              <w:pStyle w:val="Compact"/>
+              <w:jc w:val="center"/>
+            </w:pPr>
+            <w:r>
+              <w:t xml:space="preserve">&gt;3.0</w:t>
+            </w:r>
+          </w:p>
+        </w:tc>
+        <w:tc>
+          <w:p>
+            <w:pPr>
+              <w:pStyle w:val="Compact"/>
+              <w:jc w:val="center"/>
+            </w:pPr>
+            <w:r>
+              <w:t xml:space="preserve">&gt;10.0</w:t>
+            </w:r>
+          </w:p>
+        </w:tc>
+      </w:tr>
+      <w:tr>
+        <w:tc>
+          <w:p>
+            <w:pPr>
+              <w:pStyle w:val="Compact"/>
+              <w:jc w:val="center"/>
+            </w:pPr>
+            <w:r>
+              <w:t xml:space="preserve">ReadPosRankSum</w:t>
+            </w:r>
+          </w:p>
+        </w:tc>
+        <w:tc>
+          <w:p>
+            <w:pPr>
+              <w:pStyle w:val="Compact"/>
+              <w:jc w:val="center"/>
+            </w:pPr>
+            <w:r>
+              <w:t xml:space="preserve">&lt;-8.0</w:t>
+            </w:r>
+          </w:p>
+        </w:tc>
+        <w:tc>
+          <w:p>
+            <w:pPr>
+              <w:pStyle w:val="Compact"/>
+              <w:jc w:val="center"/>
+            </w:pPr>
+            <w:r>
+              <w:t xml:space="preserve">&lt;20.0</w:t>
+            </w:r>
+          </w:p>
+        </w:tc>
+      </w:tr>
+      <w:tr>
+        <w:tc>
+          <w:p>
+            <w:pPr>
+              <w:pStyle w:val="Compact"/>
+              <w:jc w:val="center"/>
+            </w:pPr>
+            <w:r>
+              <w:t xml:space="preserve">MQ</w:t>
+            </w:r>
+          </w:p>
+        </w:tc>
+        <w:tc>
+          <w:p>
+            <w:pPr>
+              <w:pStyle w:val="Compact"/>
+              <w:jc w:val="center"/>
+            </w:pPr>
+            <w:r>
+              <w:t xml:space="preserve">&lt;40.0</w:t>
+            </w:r>
+          </w:p>
+        </w:tc>
+        <w:tc>
+          <w:p>
+            <w:pPr>
+              <w:pStyle w:val="Compact"/>
+            </w:pPr>
+          </w:p>
+        </w:tc>
+      </w:tr>
+      <w:tr>
+        <w:tc>
+          <w:p>
+            <w:pPr>
+              <w:pStyle w:val="Compact"/>
+              <w:jc w:val="center"/>
+            </w:pPr>
+            <w:r>
+              <w:t xml:space="preserve">MQRankSum</w:t>
+            </w:r>
+          </w:p>
+        </w:tc>
+        <w:tc>
+          <w:p>
+            <w:pPr>
+              <w:pStyle w:val="Compact"/>
+              <w:jc w:val="center"/>
+            </w:pPr>
+            <w:r>
+              <w:t xml:space="preserve">&lt;-12.5</w:t>
+            </w:r>
+          </w:p>
+        </w:tc>
+        <w:tc>
+          <w:p>
+            <w:pPr>
+              <w:pStyle w:val="Compact"/>
+            </w:pPr>
+          </w:p>
+        </w:tc>
+      </w:tr>
+      <w:tr>
+        <w:tc>
+          <w:p>
+            <w:pPr>
+              <w:pStyle w:val="Compact"/>
+              <w:jc w:val="center"/>
+            </w:pPr>
+            <w:r>
+              <w:t xml:space="preserve">InbreedingCoeff</w:t>
+            </w:r>
+          </w:p>
+        </w:tc>
+        <w:tc>
+          <w:p>
+            <w:pPr>
+              <w:pStyle w:val="Compact"/>
+            </w:pPr>
+          </w:p>
+        </w:tc>
+        <w:tc>
+          <w:p>
+            <w:pPr>
+              <w:pStyle w:val="Compact"/>
+              <w:jc w:val="center"/>
+            </w:pPr>
+            <w:r>
+              <w:t xml:space="preserve">&lt;-0.8</w:t>
+            </w:r>
+          </w:p>
+        </w:tc>
+      </w:tr>
+    </w:tbl>
+    <w:p>
+      <w:pPr>
+        <w:pStyle w:val="Corpsdetexte"/>
+      </w:pPr>
+      <w:r>
+        <w:t xml:space="preserve">Ce pipeline est décomposé en 4 phases distinctes qui utilisent différentes resources et qui permettent de faire de la parallèlisation pour optimiser les temps de calculs. Ces 4 phases sont les suivantes :</w:t>
+      </w:r>
+      <w:r>
+        <w:br w:type="textWrapping"/>
+      </w:r>
+      <w:r>
+        <w:t xml:space="preserve">* Alignement des données (réalisé par l’équipe de la plateforme MBB);</w:t>
+      </w:r>
+      <w:r>
+        <w:br w:type="textWrapping"/>
+      </w:r>
+      <w:r>
+        <w:t xml:space="preserve">* Nettoyage des données;</w:t>
+      </w:r>
+      <w:r>
+        <w:br w:type="textWrapping"/>
+      </w:r>
+      <w:r>
+        <w:t xml:space="preserve">* Découverte des variants;</w:t>
+      </w:r>
+      <w:r>
+        <w:br w:type="textWrapping"/>
+      </w:r>
+      <w:r>
+        <w:t xml:space="preserve">* Evaluation des variants.</w:t>
+      </w:r>
+    </w:p>
+    <w:p>
+      <w:pPr>
+        <w:pStyle w:val="FigureWithCaption"/>
+      </w:pPr>
+      <w:r>
+        <w:drawing>
+          <wp:inline>
+            <wp:extent cx="6324600" cy="5633458"/>
+            <wp:effectExtent b="0" l="0" r="0" t="0"/>
+            <wp:docPr descr="Vue générale du pipeline de génotypage" title="" id="1" name="Picture"/>
+            <a:graphic>
+              <a:graphicData uri="http://schemas.openxmlformats.org/drawingml/2006/picture">
+                <pic:pic>
+                  <pic:nvPicPr>
+                    <pic:cNvPr descr="vue%20générale%20phases.PNG" id="0" name="Picture"/>
+                    <pic:cNvPicPr>
+                      <a:picLocks noChangeArrowheads="1" noChangeAspect="1"/>
+                    </pic:cNvPicPr>
+                  </pic:nvPicPr>
+                  <pic:blipFill>
+                    <a:blip r:embed="rId25"/>
+                    <a:stretch>
+                      <a:fillRect/>
+                    </a:stretch>
+                  </pic:blipFill>
+                  <pic:spPr bwMode="auto">
+                    <a:xfrm>
+                      <a:off x="0" y="0"/>
+                      <a:ext cx="6324600" cy="5633458"/>
+                    </a:xfrm>
+                    <a:prstGeom prst="rect">
+                      <a:avLst/>
+                    </a:prstGeom>
+                    <a:noFill/>
+                    <a:ln w="9525">
+                      <a:noFill/>
+                      <a:headEnd/>
+                      <a:tailEnd/>
+                    </a:ln>
+                  </pic:spPr>
+                </pic:pic>
+              </a:graphicData>
+            </a:graphic>
+          </wp:inline>
+        </w:drawing>
+      </w:r>
+    </w:p>
+    <w:p>
+      <w:pPr>
+        <w:pStyle w:val="ImageCaption"/>
+      </w:pPr>
+      <w:r>
+        <w:t xml:space="preserve">Vue générale du pipeline de génotypage</w:t>
+      </w:r>
+    </w:p>
+    <w:p>
+      <w:pPr>
+        <w:pStyle w:val="Corpsdetexte"/>
+      </w:pPr>
+      <w:r>
+        <w:t xml:space="preserve">Ce pipeline est une collection de script wdl, bash et json à exécuter dans l’ordre sur une machine Linux avec une gestion des jobs de type gridengine comme un cluster de calcul. Il est également exécutable sur une machine Linux sans gestion des jobs tels qu’une station de travail.</w:t>
+      </w:r>
+    </w:p>
+    <w:p>
+      <w:pPr>
+        <w:pStyle w:val="Corpsdetexte"/>
+      </w:pPr>
+      <w:r>
+        <w:t xml:space="preserve">Pour rendre les données analysables pour la découverte de variants quelques étapes des phases précédentes nécessaires sont détaillées ci-après.</w:t>
+      </w:r>
+    </w:p>
+    <w:p>
+      <w:pPr>
+        <w:pStyle w:val="Titre4"/>
+      </w:pPr>
+      <w:bookmarkStart w:id="26" w:name="nettoyage-des-donnees"/>
+      <w:bookmarkEnd w:id="26"/>
+      <w:r>
+        <w:t xml:space="preserve">Nettoyage des données</w:t>
+      </w:r>
+    </w:p>
+    <w:p>
+      <w:pPr>
+        <w:pStyle w:val="FirstParagraph"/>
+      </w:pPr>
+      <w:r>
+        <w:t xml:space="preserve">Le nettoyage des données est une phase nécessaire pour pouvoir réaliser la suite des analyses. En effet, elle permet d’obtenir des reads calibrés nécessaire à la phase 3. Cette phase comprend des étapes réalisées par Picard ou par GATK.</w:t>
+      </w:r>
+      <w:r>
+        <w:t xml:space="preserve"> </w:t>
+      </w:r>
+      <w:r>
+        <w:drawing>
+          <wp:inline>
+            <wp:extent cx="3493970" cy="4109987"/>
+            <wp:effectExtent b="0" l="0" r="0" t="0"/>
+            <wp:docPr descr="Phase de nettoyage des donnees" title="" id="1" name="Picture"/>
+            <a:graphic>
+              <a:graphicData uri="http://schemas.openxmlformats.org/drawingml/2006/picture">
+                <pic:pic>
+                  <pic:nvPicPr>
+                    <pic:cNvPr descr="NettoyageDonnees.PNG" id="0" name="Picture"/>
+                    <pic:cNvPicPr>
+                      <a:picLocks noChangeArrowheads="1" noChangeAspect="1"/>
+                    </pic:cNvPicPr>
+                  </pic:nvPicPr>
+                  <pic:blipFill>
+                    <a:blip r:embed="rId27"/>
+                    <a:stretch>
+                      <a:fillRect/>
+                    </a:stretch>
+                  </pic:blipFill>
+                  <pic:spPr bwMode="auto">
+                    <a:xfrm>
+                      <a:off x="0" y="0"/>
+                      <a:ext cx="3493970" cy="4109987"/>
+                    </a:xfrm>
+                    <a:prstGeom prst="rect">
+                      <a:avLst/>
+                    </a:prstGeom>
+                    <a:noFill/>
+                    <a:ln w="9525">
+                      <a:noFill/>
+                      <a:headEnd/>
+                      <a:tailEnd/>
+                    </a:ln>
+                  </pic:spPr>
+                </pic:pic>
+              </a:graphicData>
+            </a:graphic>
+          </wp:inline>
+        </w:drawing>
+      </w:r>
+    </w:p>
+    <w:p>
+      <w:pPr>
+        <w:pStyle w:val="Corpsdetexte"/>
+      </w:pPr>
+      <w:r>
         <w:t xml:space="preserve">Mon rapport commence ici.</w:t>
       </w:r>
     </w:p>
@@ -56,8 +744,8 @@
       <w:pPr>
         <w:pStyle w:val="Titre1"/>
       </w:pPr>
-      <w:bookmarkStart w:id="21" w:name="titre-1"/>
-      <w:bookmarkEnd w:id="21"/>
+      <w:bookmarkStart w:id="28" w:name="titre-1"/>
+      <w:bookmarkEnd w:id="28"/>
       <w:r>
         <w:t xml:space="preserve">Titre 1</w:t>
       </w:r>
@@ -82,8 +770,8 @@
       <w:pPr>
         <w:pStyle w:val="Titre2"/>
       </w:pPr>
-      <w:bookmarkStart w:id="22" w:name="titre-2"/>
-      <w:bookmarkEnd w:id="22"/>
+      <w:bookmarkStart w:id="29" w:name="titre-2"/>
+      <w:bookmarkEnd w:id="29"/>
       <w:r>
         <w:t xml:space="preserve">Titre 2</w:t>
       </w:r>
@@ -108,8 +796,8 @@
       <w:pPr>
         <w:pStyle w:val="Titre3"/>
       </w:pPr>
-      <w:bookmarkStart w:id="23" w:name="titre-3"/>
-      <w:bookmarkEnd w:id="23"/>
+      <w:bookmarkStart w:id="30" w:name="titre-3"/>
+      <w:bookmarkEnd w:id="30"/>
       <w:r>
         <w:t xml:space="preserve">Titre 3</w:t>
       </w:r>
@@ -347,7 +1035,7 @@
   <w:abstractNum w:abstractNumId="2" w15:restartNumberingAfterBreak="0">
     <w:nsid w:val="FFFFFF7C"/>
     <w:multiLevelType w:val="singleLevel"/>
-    <w:tmpl w:val="16AAE992"/>
+    <w:tmpl w:val="89203B40"/>
     <w:lvl w:ilvl="0">
       <w:start w:val="1"/>
       <w:numFmt w:val="decimal"/>
@@ -364,7 +1052,7 @@
   <w:abstractNum w:abstractNumId="3" w15:restartNumberingAfterBreak="0">
     <w:nsid w:val="FFFFFF7D"/>
     <w:multiLevelType w:val="singleLevel"/>
-    <w:tmpl w:val="A6243DB2"/>
+    <w:tmpl w:val="71B82904"/>
     <w:lvl w:ilvl="0">
       <w:start w:val="1"/>
       <w:numFmt w:val="decimal"/>
@@ -381,7 +1069,7 @@
   <w:abstractNum w:abstractNumId="4" w15:restartNumberingAfterBreak="0">
     <w:nsid w:val="FFFFFF7E"/>
     <w:multiLevelType w:val="singleLevel"/>
-    <w:tmpl w:val="7AC66F6A"/>
+    <w:tmpl w:val="76E82016"/>
     <w:lvl w:ilvl="0">
       <w:start w:val="1"/>
       <w:numFmt w:val="decimal"/>
@@ -398,7 +1086,7 @@
   <w:abstractNum w:abstractNumId="5" w15:restartNumberingAfterBreak="0">
     <w:nsid w:val="FFFFFF7F"/>
     <w:multiLevelType w:val="singleLevel"/>
-    <w:tmpl w:val="E75668C8"/>
+    <w:tmpl w:val="D8C24018"/>
     <w:lvl w:ilvl="0">
       <w:start w:val="1"/>
       <w:numFmt w:val="decimal"/>
@@ -415,7 +1103,7 @@
   <w:abstractNum w:abstractNumId="6" w15:restartNumberingAfterBreak="0">
     <w:nsid w:val="FFFFFF80"/>
     <w:multiLevelType w:val="singleLevel"/>
-    <w:tmpl w:val="C8AE77DA"/>
+    <w:tmpl w:val="923ED134"/>
     <w:lvl w:ilvl="0">
       <w:start w:val="1"/>
       <w:numFmt w:val="bullet"/>
@@ -435,7 +1123,7 @@
   <w:abstractNum w:abstractNumId="7" w15:restartNumberingAfterBreak="0">
     <w:nsid w:val="FFFFFF81"/>
     <w:multiLevelType w:val="singleLevel"/>
-    <w:tmpl w:val="1C6A67AA"/>
+    <w:tmpl w:val="2A962966"/>
     <w:lvl w:ilvl="0">
       <w:start w:val="1"/>
       <w:numFmt w:val="bullet"/>
@@ -455,7 +1143,7 @@
   <w:abstractNum w:abstractNumId="8" w15:restartNumberingAfterBreak="0">
     <w:nsid w:val="FFFFFF82"/>
     <w:multiLevelType w:val="singleLevel"/>
-    <w:tmpl w:val="C8F84C3C"/>
+    <w:tmpl w:val="5E3CC1A0"/>
     <w:lvl w:ilvl="0">
       <w:start w:val="1"/>
       <w:numFmt w:val="bullet"/>
@@ -475,7 +1163,7 @@
   <w:abstractNum w:abstractNumId="9" w15:restartNumberingAfterBreak="0">
     <w:nsid w:val="FFFFFF83"/>
     <w:multiLevelType w:val="singleLevel"/>
-    <w:tmpl w:val="0FBAC234"/>
+    <w:tmpl w:val="4EA0A1E6"/>
     <w:lvl w:ilvl="0">
       <w:start w:val="1"/>
       <w:numFmt w:val="bullet"/>
@@ -495,7 +1183,7 @@
   <w:abstractNum w:abstractNumId="10" w15:restartNumberingAfterBreak="0">
     <w:nsid w:val="FFFFFF88"/>
     <w:multiLevelType w:val="singleLevel"/>
-    <w:tmpl w:val="2070D8C8"/>
+    <w:tmpl w:val="23EC6CD0"/>
     <w:lvl w:ilvl="0">
       <w:start w:val="1"/>
       <w:numFmt w:val="decimal"/>
@@ -512,7 +1200,7 @@
   <w:abstractNum w:abstractNumId="11" w15:restartNumberingAfterBreak="0">
     <w:nsid w:val="FFFFFF89"/>
     <w:multiLevelType w:val="singleLevel"/>
-    <w:tmpl w:val="DC068372"/>
+    <w:tmpl w:val="82546BC4"/>
     <w:lvl w:ilvl="0">
       <w:start w:val="1"/>
       <w:numFmt w:val="bullet"/>
@@ -530,7 +1218,7 @@
     </w:lvl>
   </w:abstractNum>
   <w:abstractNum w:abstractNumId="990">
-    <w:nsid w:val="39e461b0"/>
+    <w:nsid w:val="831b539e"/>
     <w:multiLevelType w:val="multilevel"/>
     <w:lvl w:ilvl="0">
       <w:numFmt w:val="bullet"/>
@@ -807,6 +1495,13 @@
     <w:lsdException w:name="Light Shading"/>
     <w:lsdException w:name="Light List"/>
     <w:lsdException w:name="Light Grid"/>
+    <w:lsdException w:name="Medium Shading 1"/>
+    <w:lsdException w:name="Medium Shading 2"/>
+    <w:lsdException w:name="Medium List 1"/>
+    <w:lsdException w:name="Medium List 2"/>
+    <w:lsdException w:name="Medium Grid 1"/>
+    <w:lsdException w:name="Medium Grid 2"/>
+    <w:lsdException w:name="Medium Grid 3"/>
     <w:lsdException w:name="Dark List"/>
     <w:lsdException w:name="Colorful Shading"/>
     <w:lsdException w:name="Colorful List"/>
@@ -1158,9 +1853,13 @@
     <w:basedOn w:val="Normal"/>
     <w:link w:val="CorpsdetexteCar"/>
     <w:qFormat/>
+    <w:rsid w:val="00505159"/>
     <w:pPr>
       <w:spacing w:before="180" w:after="180"/>
     </w:pPr>
+    <w:rPr>
+      <w:rFonts w:ascii="Microsoft Himalaya" w:hAnsi="Microsoft Himalaya"/>
+    </w:rPr>
   </w:style>
   <w:style w:type="paragraph" w:customStyle="1" w:styleId="FirstParagraph">
     <w:name w:val="First Paragraph"/>
@@ -1168,9 +1867,6 @@
     <w:next w:val="Corpsdetexte"/>
     <w:qFormat/>
     <w:rsid w:val="009C16A5"/>
-    <w:rPr>
-      <w:rFonts w:ascii="Microsoft Himalaya" w:hAnsi="Microsoft Himalaya"/>
-    </w:rPr>
   </w:style>
   <w:style w:type="paragraph" w:customStyle="1" w:styleId="Compact">
     <w:name w:val="Compact"/>
@@ -1261,7 +1957,10 @@
     <w:name w:val="Bibliography"/>
     <w:basedOn w:val="Normal"/>
     <w:qFormat/>
-    <w:rsid w:val="00A17418"/>
+    <w:rsid w:val="009D62A3"/>
+    <w:pPr>
+      <w:ind w:left="720" w:hanging="720"/>
+    </w:pPr>
     <w:rPr>
       <w:rFonts w:ascii="Microsoft Himalaya" w:hAnsi="Microsoft Himalaya"/>
     </w:rPr>
@@ -1349,9 +2048,10 @@
     <w:name w:val="Verbatim Char"/>
     <w:basedOn w:val="LgendeCar"/>
     <w:link w:val="SourceCode"/>
-    <w:rPr>
-      <w:rFonts w:ascii="Consolas" w:hAnsi="Consolas"/>
-      <w:sz w:val="22"/>
+    <w:rsid w:val="00505159"/>
+    <w:rPr>
+      <w:rFonts w:ascii="Microsoft Himalaya" w:hAnsi="Microsoft Himalaya"/>
+      <w:shd w:val="clear" w:color="auto" w:fill="F8F8F8"/>
     </w:rPr>
   </w:style>
   <w:style w:type="character" w:styleId="Appelnotedebasdep">
@@ -1390,16 +2090,21 @@
     <w:name w:val="Source Code"/>
     <w:basedOn w:val="Normal"/>
     <w:link w:val="VerbatimChar"/>
+    <w:rsid w:val="00505159"/>
     <w:pPr>
       <w:shd w:val="clear" w:color="auto" w:fill="F8F8F8"/>
       <w:wordWrap w:val="0"/>
     </w:pPr>
+    <w:rPr>
+      <w:rFonts w:ascii="Microsoft Himalaya" w:hAnsi="Microsoft Himalaya"/>
+    </w:rPr>
   </w:style>
   <w:style w:type="character" w:customStyle="1" w:styleId="KeywordTok">
     <w:name w:val="KeywordTok"/>
     <w:basedOn w:val="VerbatimChar"/>
-    <w:rPr>
-      <w:rFonts w:ascii="Consolas" w:hAnsi="Consolas"/>
+    <w:rsid w:val="00505159"/>
+    <w:rPr>
+      <w:rFonts w:ascii="Microsoft Himalaya" w:hAnsi="Microsoft Himalaya"/>
       <w:b/>
       <w:color w:val="204A87"/>
       <w:sz w:val="22"/>
@@ -1710,8 +2415,9 @@
   <w:style w:type="character" w:customStyle="1" w:styleId="NormalTok">
     <w:name w:val="NormalTok"/>
     <w:basedOn w:val="VerbatimChar"/>
-    <w:rPr>
-      <w:rFonts w:ascii="Consolas" w:hAnsi="Consolas"/>
+    <w:rsid w:val="00505159"/>
+    <w:rPr>
+      <w:rFonts w:ascii="Microsoft Himalaya" w:hAnsi="Microsoft Himalaya"/>
       <w:sz w:val="22"/>
       <w:shd w:val="clear" w:color="auto" w:fill="F8F8F8"/>
     </w:rPr>
@@ -1738,7 +2444,10 @@
     <w:name w:val="Corps de texte Car"/>
     <w:basedOn w:val="Policepardfaut"/>
     <w:link w:val="Corpsdetexte"/>
-    <w:rsid w:val="009C16A5"/>
+    <w:rsid w:val="00505159"/>
+    <w:rPr>
+      <w:rFonts w:ascii="Microsoft Himalaya" w:hAnsi="Microsoft Himalaya"/>
+    </w:rPr>
   </w:style>
   <w:style w:type="character" w:customStyle="1" w:styleId="CitationCar">
     <w:name w:val="Citation Car"/>
@@ -1750,6 +2459,50 @@
       <w:i/>
       <w:iCs/>
       <w:color w:val="404040" w:themeColor="text1" w:themeTint="BF"/>
+    </w:rPr>
+  </w:style>
+  <w:style w:type="paragraph" w:styleId="Corpsdetexte2">
+    <w:name w:val="Body Text 2"/>
+    <w:basedOn w:val="Normal"/>
+    <w:link w:val="Corpsdetexte2Car"/>
+    <w:rsid w:val="00505159"/>
+    <w:pPr>
+      <w:spacing w:after="120" w:line="480" w:lineRule="auto"/>
+    </w:pPr>
+    <w:rPr>
+      <w:rFonts w:ascii="Microsoft Himalaya" w:hAnsi="Microsoft Himalaya"/>
+    </w:rPr>
+  </w:style>
+  <w:style w:type="character" w:customStyle="1" w:styleId="Corpsdetexte2Car">
+    <w:name w:val="Corps de texte 2 Car"/>
+    <w:basedOn w:val="Policepardfaut"/>
+    <w:link w:val="Corpsdetexte2"/>
+    <w:rsid w:val="00505159"/>
+    <w:rPr>
+      <w:rFonts w:ascii="Microsoft Himalaya" w:hAnsi="Microsoft Himalaya"/>
+    </w:rPr>
+  </w:style>
+  <w:style w:type="paragraph" w:styleId="Corpsdetexte3">
+    <w:name w:val="Body Text 3"/>
+    <w:basedOn w:val="Normal"/>
+    <w:link w:val="Corpsdetexte3Car"/>
+    <w:rsid w:val="00505159"/>
+    <w:pPr>
+      <w:spacing w:after="120"/>
+    </w:pPr>
+    <w:rPr>
+      <w:rFonts w:ascii="Microsoft Himalaya" w:hAnsi="Microsoft Himalaya"/>
+      <w:szCs w:val="16"/>
+    </w:rPr>
+  </w:style>
+  <w:style w:type="character" w:customStyle="1" w:styleId="Corpsdetexte3Car">
+    <w:name w:val="Corps de texte 3 Car"/>
+    <w:basedOn w:val="Policepardfaut"/>
+    <w:link w:val="Corpsdetexte3"/>
+    <w:rsid w:val="00505159"/>
+    <w:rPr>
+      <w:rFonts w:ascii="Microsoft Himalaya" w:hAnsi="Microsoft Himalaya"/>
+      <w:szCs w:val="16"/>
     </w:rPr>
   </w:style>
 </w:styles>

</xml_diff>